<commit_message>
Fix working tree commit
</commit_message>
<xml_diff>
--- a/Лаба 4/Лабораторна_4_Музичук.docx
+++ b/Лаба 4/Лабораторна_4_Музичук.docx
@@ -1570,18 +1570,7 @@
           <w:szCs w:val="28"/>
           <w:lang w:val="uk-UA"/>
         </w:rPr>
-        <w:t>refr</w:t>
-      </w:r>
-      <w:bookmarkStart w:id="0" w:name="_GoBack"/>
-      <w:bookmarkEnd w:id="0"/>
-      <w:r>
-        <w:rPr>
-          <w:rFonts w:eastAsia="Times"/>
-          <w:sz w:val="28"/>
-          <w:szCs w:val="28"/>
-          <w:lang w:val="uk-UA"/>
-        </w:rPr>
-        <w:t>esh-token</w:t>
+        <w:t>refresh-token</w:t>
       </w:r>
       <w:proofErr w:type="spellEnd"/>
       <w:r>
@@ -1641,12 +1630,11 @@
           <w:tab w:val="left" w:pos="1237"/>
         </w:tabs>
         <w:spacing w:line="360" w:lineRule="auto"/>
-        <w:ind w:firstLine="709"/>
         <w:jc w:val="center"/>
         <w:rPr>
           <w:rFonts w:eastAsia="Times"/>
           <w:b/>
-          <w:sz w:val="28"/>
+          <w:sz w:val="32"/>
           <w:szCs w:val="28"/>
           <w:lang w:val="uk-UA"/>
         </w:rPr>
@@ -1655,17 +1643,7 @@
         <w:rPr>
           <w:rFonts w:eastAsia="Times"/>
           <w:b/>
-          <w:sz w:val="28"/>
-          <w:szCs w:val="28"/>
-          <w:lang w:val="uk-UA"/>
-        </w:rPr>
-        <w:tab/>
-      </w:r>
-      <w:r>
-        <w:rPr>
-          <w:rFonts w:eastAsia="Times"/>
-          <w:b/>
-          <w:sz w:val="28"/>
+          <w:sz w:val="32"/>
           <w:szCs w:val="28"/>
           <w:lang w:val="uk-UA"/>
         </w:rPr>
@@ -1693,324 +1671,25 @@
           <w:szCs w:val="28"/>
           <w:lang w:val="uk-UA"/>
         </w:rPr>
-        <w:t xml:space="preserve">Для початку </w:t>
-      </w:r>
-      <w:r>
-        <w:rPr>
-          <w:sz w:val="28"/>
-          <w:szCs w:val="28"/>
-          <w:lang w:val="uk-UA"/>
-        </w:rPr>
-        <w:t xml:space="preserve">виконаємо запит для отримання </w:t>
-      </w:r>
-      <w:proofErr w:type="spellStart"/>
-      <w:r>
-        <w:rPr>
-          <w:sz w:val="28"/>
-          <w:szCs w:val="28"/>
-          <w:lang w:val="uk-UA"/>
-        </w:rPr>
-        <w:t>access</w:t>
-      </w:r>
-      <w:proofErr w:type="spellEnd"/>
-      <w:r>
-        <w:rPr>
-          <w:sz w:val="28"/>
-          <w:szCs w:val="28"/>
-          <w:lang w:val="uk-UA"/>
-        </w:rPr>
-        <w:t xml:space="preserve"> та </w:t>
-      </w:r>
-      <w:proofErr w:type="spellStart"/>
-      <w:r>
-        <w:rPr>
-          <w:sz w:val="28"/>
-          <w:szCs w:val="28"/>
-          <w:lang w:val="uk-UA"/>
-        </w:rPr>
-        <w:t>refresh</w:t>
-      </w:r>
-      <w:proofErr w:type="spellEnd"/>
-      <w:r>
-        <w:rPr>
-          <w:sz w:val="28"/>
-          <w:szCs w:val="28"/>
-          <w:lang w:val="uk-UA"/>
-        </w:rPr>
-        <w:t xml:space="preserve"> </w:t>
-      </w:r>
-      <w:proofErr w:type="spellStart"/>
-      <w:r>
-        <w:rPr>
-          <w:sz w:val="28"/>
-          <w:szCs w:val="28"/>
-          <w:lang w:val="uk-UA"/>
-        </w:rPr>
-        <w:t>токенів</w:t>
-      </w:r>
-      <w:proofErr w:type="spellEnd"/>
-      <w:r>
-        <w:rPr>
-          <w:sz w:val="28"/>
-          <w:szCs w:val="28"/>
-          <w:lang w:val="uk-UA"/>
-        </w:rPr>
-        <w:t xml:space="preserve"> для користувача за допомогою </w:t>
-      </w:r>
-      <w:proofErr w:type="spellStart"/>
-      <w:r>
-        <w:rPr>
-          <w:sz w:val="28"/>
-          <w:szCs w:val="28"/>
-          <w:lang w:val="uk-UA"/>
-        </w:rPr>
-        <w:t>grant-type</w:t>
-      </w:r>
-      <w:proofErr w:type="spellEnd"/>
-      <w:r>
-        <w:rPr>
-          <w:sz w:val="28"/>
-          <w:szCs w:val="28"/>
-          <w:lang w:val="uk-UA"/>
-        </w:rPr>
-        <w:t xml:space="preserve">: </w:t>
-      </w:r>
-      <w:proofErr w:type="spellStart"/>
-      <w:r>
-        <w:rPr>
-          <w:sz w:val="28"/>
-          <w:szCs w:val="28"/>
-          <w:lang w:val="uk-UA"/>
-        </w:rPr>
-        <w:t>password-realm</w:t>
-      </w:r>
-      <w:proofErr w:type="spellEnd"/>
-      <w:r>
-        <w:rPr>
-          <w:sz w:val="28"/>
-          <w:szCs w:val="28"/>
-          <w:lang w:val="uk-UA"/>
-        </w:rPr>
-        <w:t xml:space="preserve">. Запит виконаємо методом POST на URL-адресу </w:t>
-      </w:r>
-      <w:r>
-        <w:rPr>
-          <w:sz w:val="28"/>
-          <w:szCs w:val="28"/>
-          <w:u w:val="single"/>
-          <w:lang w:val="uk-UA"/>
-        </w:rPr>
-        <w:t>https://kpi.eu.auth0.com/oauth/token</w:t>
-      </w:r>
-      <w:r>
-        <w:rPr>
-          <w:sz w:val="28"/>
-          <w:szCs w:val="28"/>
-          <w:lang w:val="uk-UA"/>
-        </w:rPr>
-        <w:t xml:space="preserve"> з передачею параметрів, включаючи </w:t>
-      </w:r>
-      <w:proofErr w:type="spellStart"/>
-      <w:r>
-        <w:rPr>
-          <w:sz w:val="28"/>
-          <w:szCs w:val="28"/>
-          <w:lang w:val="uk-UA"/>
-        </w:rPr>
-        <w:t>grant_type</w:t>
-      </w:r>
-      <w:proofErr w:type="spellEnd"/>
-      <w:r>
-        <w:rPr>
-          <w:sz w:val="28"/>
-          <w:szCs w:val="28"/>
-          <w:lang w:val="uk-UA"/>
-        </w:rPr>
-        <w:t xml:space="preserve">, </w:t>
-      </w:r>
-      <w:proofErr w:type="spellStart"/>
-      <w:r>
-        <w:rPr>
-          <w:sz w:val="28"/>
-          <w:szCs w:val="28"/>
-          <w:lang w:val="uk-UA"/>
-        </w:rPr>
-        <w:t>audience</w:t>
-      </w:r>
-      <w:proofErr w:type="spellEnd"/>
-      <w:r>
-        <w:rPr>
-          <w:sz w:val="28"/>
-          <w:szCs w:val="28"/>
-          <w:lang w:val="uk-UA"/>
-        </w:rPr>
-        <w:t xml:space="preserve">, </w:t>
-      </w:r>
-      <w:proofErr w:type="spellStart"/>
-      <w:r>
-        <w:rPr>
-          <w:sz w:val="28"/>
-          <w:szCs w:val="28"/>
-          <w:lang w:val="uk-UA"/>
-        </w:rPr>
-        <w:t>client_id</w:t>
-      </w:r>
-      <w:proofErr w:type="spellEnd"/>
-      <w:r>
-        <w:rPr>
-          <w:sz w:val="28"/>
-          <w:szCs w:val="28"/>
-          <w:lang w:val="uk-UA"/>
-        </w:rPr>
-        <w:t xml:space="preserve">, </w:t>
-      </w:r>
-      <w:proofErr w:type="spellStart"/>
-      <w:r>
-        <w:rPr>
-          <w:sz w:val="28"/>
-          <w:szCs w:val="28"/>
-          <w:lang w:val="uk-UA"/>
-        </w:rPr>
-        <w:t>client_secret</w:t>
-      </w:r>
-      <w:proofErr w:type="spellEnd"/>
-      <w:r>
-        <w:rPr>
-          <w:sz w:val="28"/>
-          <w:szCs w:val="28"/>
-          <w:lang w:val="uk-UA"/>
-        </w:rPr>
-        <w:t xml:space="preserve">, </w:t>
-      </w:r>
-      <w:proofErr w:type="spellStart"/>
-      <w:r>
-        <w:rPr>
-          <w:sz w:val="28"/>
-          <w:szCs w:val="28"/>
-          <w:lang w:val="uk-UA"/>
-        </w:rPr>
-        <w:t>username</w:t>
-      </w:r>
-      <w:proofErr w:type="spellEnd"/>
-      <w:r>
-        <w:rPr>
-          <w:sz w:val="28"/>
-          <w:szCs w:val="28"/>
-          <w:lang w:val="uk-UA"/>
-        </w:rPr>
-        <w:t xml:space="preserve">, </w:t>
-      </w:r>
-      <w:proofErr w:type="spellStart"/>
-      <w:r>
-        <w:rPr>
-          <w:sz w:val="28"/>
-          <w:szCs w:val="28"/>
-          <w:lang w:val="uk-UA"/>
-        </w:rPr>
-        <w:t>password</w:t>
-      </w:r>
-      <w:proofErr w:type="spellEnd"/>
-      <w:r>
-        <w:rPr>
-          <w:sz w:val="28"/>
-          <w:szCs w:val="28"/>
-          <w:lang w:val="uk-UA"/>
-        </w:rPr>
-        <w:t xml:space="preserve">, </w:t>
-      </w:r>
-      <w:proofErr w:type="spellStart"/>
-      <w:r>
-        <w:rPr>
-          <w:sz w:val="28"/>
-          <w:szCs w:val="28"/>
-          <w:lang w:val="uk-UA"/>
-        </w:rPr>
-        <w:t>scope</w:t>
-      </w:r>
-      <w:proofErr w:type="spellEnd"/>
-      <w:r>
-        <w:rPr>
-          <w:sz w:val="28"/>
-          <w:szCs w:val="28"/>
-          <w:lang w:val="uk-UA"/>
-        </w:rPr>
-        <w:t xml:space="preserve"> та </w:t>
-      </w:r>
-      <w:proofErr w:type="spellStart"/>
-      <w:r>
-        <w:rPr>
-          <w:sz w:val="28"/>
-          <w:szCs w:val="28"/>
-          <w:lang w:val="uk-UA"/>
-        </w:rPr>
-        <w:t>realm</w:t>
-      </w:r>
-      <w:proofErr w:type="spellEnd"/>
-      <w:r>
-        <w:rPr>
-          <w:sz w:val="28"/>
-          <w:szCs w:val="28"/>
-          <w:lang w:val="uk-UA"/>
-        </w:rPr>
-        <w:t>.</w:t>
-      </w:r>
-    </w:p>
-    <w:p>
-      <w:pPr>
-        <w:pStyle w:val="a3"/>
-        <w:tabs>
-          <w:tab w:val="left" w:pos="1237"/>
-        </w:tabs>
-        <w:spacing w:line="360" w:lineRule="auto"/>
-        <w:jc w:val="center"/>
-        <w:rPr>
-          <w:sz w:val="28"/>
-          <w:szCs w:val="28"/>
-          <w:lang w:val="uk-UA"/>
-        </w:rPr>
-      </w:pPr>
-      <w:r>
-        <w:rPr>
-          <w:noProof/>
-          <w:sz w:val="28"/>
-          <w:szCs w:val="28"/>
-          <w:lang w:val="uk-UA" w:eastAsia="uk-UA"/>
-        </w:rPr>
-        <w:drawing>
-          <wp:inline distT="0" distB="0" distL="0" distR="0" wp14:anchorId="31889A14" wp14:editId="141EB53E">
-            <wp:extent cx="5150539" cy="3345873"/>
-            <wp:effectExtent l="0" t="0" r="0" b="6985"/>
-            <wp:docPr id="2" name="Рисунок 2"/>
-            <wp:cNvGraphicFramePr>
-              <a:graphicFrameLocks xmlns:a="http://schemas.openxmlformats.org/drawingml/2006/main" noChangeAspect="1"/>
-            </wp:cNvGraphicFramePr>
-            <a:graphic xmlns:a="http://schemas.openxmlformats.org/drawingml/2006/main">
-              <a:graphicData uri="http://schemas.openxmlformats.org/drawingml/2006/picture">
-                <pic:pic xmlns:pic="http://schemas.openxmlformats.org/drawingml/2006/picture">
-                  <pic:nvPicPr>
-                    <pic:cNvPr id="1" name=""/>
-                    <pic:cNvPicPr/>
-                  </pic:nvPicPr>
-                  <pic:blipFill>
-                    <a:blip r:embed="rId7"/>
-                    <a:stretch>
-                      <a:fillRect/>
-                    </a:stretch>
-                  </pic:blipFill>
-                  <pic:spPr>
-                    <a:xfrm>
-                      <a:off x="0" y="0"/>
-                      <a:ext cx="5171886" cy="3359740"/>
-                    </a:xfrm>
-                    <a:prstGeom prst="rect">
-                      <a:avLst/>
-                    </a:prstGeom>
-                  </pic:spPr>
-                </pic:pic>
-              </a:graphicData>
-            </a:graphic>
-          </wp:inline>
-        </w:drawing>
+        <w:t xml:space="preserve">Код даного застосунку можна переглянути на </w:t>
+      </w:r>
+      <w:proofErr w:type="spellStart"/>
+      <w:r>
+        <w:rPr>
+          <w:sz w:val="28"/>
+          <w:szCs w:val="28"/>
+          <w:lang w:val="uk-UA"/>
+        </w:rPr>
+        <w:t>гітхабі</w:t>
+      </w:r>
+      <w:proofErr w:type="spellEnd"/>
+      <w:r>
+        <w:rPr>
+          <w:sz w:val="28"/>
+          <w:szCs w:val="28"/>
+          <w:lang w:val="uk-UA"/>
+        </w:rPr>
+        <w:t xml:space="preserve"> за посиланням</w:t>
       </w:r>
     </w:p>
     <w:p>
@@ -2028,109 +1707,35 @@
           <w:lang w:val="uk-UA"/>
         </w:rPr>
       </w:pPr>
-      <w:r>
-        <w:rPr>
-          <w:sz w:val="28"/>
-          <w:szCs w:val="28"/>
-          <w:lang w:val="uk-UA"/>
-        </w:rPr>
-        <w:t xml:space="preserve">У результаті отримано HTTP статус 200 OK та </w:t>
-      </w:r>
-      <w:proofErr w:type="spellStart"/>
-      <w:r>
-        <w:rPr>
-          <w:sz w:val="28"/>
-          <w:szCs w:val="28"/>
-          <w:lang w:val="uk-UA"/>
-        </w:rPr>
-        <w:t>access</w:t>
-      </w:r>
-      <w:proofErr w:type="spellEnd"/>
-      <w:r>
-        <w:rPr>
-          <w:sz w:val="28"/>
-          <w:szCs w:val="28"/>
-          <w:lang w:val="uk-UA"/>
-        </w:rPr>
-        <w:t xml:space="preserve"> </w:t>
-      </w:r>
-      <w:proofErr w:type="spellStart"/>
-      <w:r>
-        <w:rPr>
-          <w:sz w:val="28"/>
-          <w:szCs w:val="28"/>
-          <w:lang w:val="uk-UA"/>
-        </w:rPr>
-        <w:t>token</w:t>
-      </w:r>
-      <w:proofErr w:type="spellEnd"/>
-      <w:r>
-        <w:rPr>
-          <w:sz w:val="28"/>
-          <w:szCs w:val="28"/>
-          <w:lang w:val="uk-UA"/>
-        </w:rPr>
-        <w:t>, який може бути використаний для доступу до захищених ресурсів API.</w:t>
-      </w:r>
-    </w:p>
-    <w:p>
-      <w:pPr>
-        <w:pStyle w:val="a3"/>
-        <w:tabs>
-          <w:tab w:val="left" w:pos="1237"/>
-        </w:tabs>
-        <w:spacing w:line="360" w:lineRule="auto"/>
-        <w:jc w:val="both"/>
-        <w:rPr>
-          <w:sz w:val="28"/>
-          <w:szCs w:val="28"/>
-          <w:lang w:val="uk-UA"/>
-        </w:rPr>
-      </w:pPr>
-      <w:r>
-        <w:rPr>
-          <w:noProof/>
-          <w:sz w:val="28"/>
-          <w:szCs w:val="28"/>
-          <w:lang w:val="uk-UA" w:eastAsia="uk-UA"/>
-        </w:rPr>
-        <w:lastRenderedPageBreak/>
-        <w:drawing>
-          <wp:inline distT="0" distB="0" distL="0" distR="0" wp14:anchorId="3784B048" wp14:editId="25744048">
-            <wp:extent cx="6120130" cy="1870710"/>
-            <wp:effectExtent l="0" t="0" r="0" b="0"/>
-            <wp:docPr id="3" name="Рисунок 3"/>
-            <wp:cNvGraphicFramePr>
-              <a:graphicFrameLocks xmlns:a="http://schemas.openxmlformats.org/drawingml/2006/main" noChangeAspect="1"/>
-            </wp:cNvGraphicFramePr>
-            <a:graphic xmlns:a="http://schemas.openxmlformats.org/drawingml/2006/main">
-              <a:graphicData uri="http://schemas.openxmlformats.org/drawingml/2006/picture">
-                <pic:pic xmlns:pic="http://schemas.openxmlformats.org/drawingml/2006/picture">
-                  <pic:nvPicPr>
-                    <pic:cNvPr id="1" name=""/>
-                    <pic:cNvPicPr/>
-                  </pic:nvPicPr>
-                  <pic:blipFill>
-                    <a:blip r:embed="rId8"/>
-                    <a:stretch>
-                      <a:fillRect/>
-                    </a:stretch>
-                  </pic:blipFill>
-                  <pic:spPr>
-                    <a:xfrm>
-                      <a:off x="0" y="0"/>
-                      <a:ext cx="6120130" cy="1870710"/>
-                    </a:xfrm>
-                    <a:prstGeom prst="rect">
-                      <a:avLst/>
-                    </a:prstGeom>
-                  </pic:spPr>
-                </pic:pic>
-              </a:graphicData>
-            </a:graphic>
-          </wp:inline>
-        </w:drawing>
-      </w:r>
+      <w:hyperlink r:id="rId7" w:history="1">
+        <w:r>
+          <w:rPr>
+            <w:rStyle w:val="a8"/>
+            <w:sz w:val="28"/>
+            <w:szCs w:val="28"/>
+            <w:lang w:val="uk-UA"/>
+          </w:rPr>
+          <w:t>https://github.com/muzy4ukV/softwareSecurityLabsKPI/tree/main/%D0%9B%D0%B0%D0%B1%D0%</w:t>
+        </w:r>
+        <w:r>
+          <w:rPr>
+            <w:rStyle w:val="a8"/>
+            <w:sz w:val="28"/>
+            <w:szCs w:val="28"/>
+            <w:lang w:val="uk-UA"/>
+          </w:rPr>
+          <w:t>B</w:t>
+        </w:r>
+        <w:r>
+          <w:rPr>
+            <w:rStyle w:val="a8"/>
+            <w:sz w:val="28"/>
+            <w:szCs w:val="28"/>
+            <w:lang w:val="uk-UA"/>
+          </w:rPr>
+          <w:t>0%204</w:t>
+        </w:r>
+      </w:hyperlink>
     </w:p>
     <w:p>
       <w:pPr>
@@ -2153,18 +1758,34 @@
           <w:szCs w:val="28"/>
           <w:lang w:val="uk-UA"/>
         </w:rPr>
-        <w:t xml:space="preserve">Тепер за допомогою </w:t>
-      </w:r>
-      <w:proofErr w:type="spellStart"/>
-      <w:r>
-        <w:rPr>
-          <w:sz w:val="28"/>
-          <w:szCs w:val="28"/>
-          <w:lang w:val="uk-UA"/>
-        </w:rPr>
-        <w:t>refresh</w:t>
-      </w:r>
-      <w:proofErr w:type="spellEnd"/>
+        <w:t xml:space="preserve">Змінимо виконання запиту для </w:t>
+      </w:r>
+      <w:proofErr w:type="spellStart"/>
+      <w:r>
+        <w:rPr>
+          <w:sz w:val="28"/>
+          <w:szCs w:val="28"/>
+          <w:lang w:val="uk-UA"/>
+        </w:rPr>
+        <w:t>логінації</w:t>
+      </w:r>
+      <w:proofErr w:type="spellEnd"/>
+      <w:r>
+        <w:rPr>
+          <w:sz w:val="28"/>
+          <w:szCs w:val="28"/>
+          <w:lang w:val="uk-UA"/>
+        </w:rPr>
+        <w:t xml:space="preserve"> користувача так, щоб додаток на основі </w:t>
+      </w:r>
+      <w:r>
+        <w:rPr>
+          <w:sz w:val="28"/>
+          <w:szCs w:val="28"/>
+          <w:lang w:val="en-US"/>
+        </w:rPr>
+        <w:t>username</w:t>
+      </w:r>
       <w:r>
         <w:rPr>
           <w:sz w:val="28"/>
@@ -2173,52 +1794,78 @@
         </w:rPr>
         <w:t xml:space="preserve"> </w:t>
       </w:r>
-      <w:proofErr w:type="spellStart"/>
-      <w:r>
-        <w:rPr>
-          <w:sz w:val="28"/>
-          <w:szCs w:val="28"/>
-          <w:lang w:val="uk-UA"/>
+      <w:r>
+        <w:rPr>
+          <w:sz w:val="28"/>
+          <w:szCs w:val="28"/>
+          <w:lang w:val="uk-UA"/>
+        </w:rPr>
+        <w:t xml:space="preserve">та </w:t>
+      </w:r>
+      <w:r>
+        <w:rPr>
+          <w:sz w:val="28"/>
+          <w:szCs w:val="28"/>
+          <w:lang w:val="en-US"/>
+        </w:rPr>
+        <w:t>password</w:t>
+      </w:r>
+      <w:r>
+        <w:rPr>
+          <w:sz w:val="28"/>
+          <w:szCs w:val="28"/>
+          <w:lang w:val="uk-UA"/>
+        </w:rPr>
+        <w:t xml:space="preserve"> </w:t>
+      </w:r>
+      <w:r>
+        <w:rPr>
+          <w:sz w:val="28"/>
+          <w:szCs w:val="28"/>
+          <w:lang w:val="uk-UA"/>
+        </w:rPr>
+        <w:t xml:space="preserve">отримував </w:t>
+      </w:r>
+      <w:r>
+        <w:rPr>
+          <w:sz w:val="28"/>
+          <w:szCs w:val="28"/>
+          <w:lang w:val="en-US"/>
+        </w:rPr>
+        <w:t>user</w:t>
+      </w:r>
+      <w:r>
+        <w:rPr>
+          <w:sz w:val="28"/>
+          <w:szCs w:val="28"/>
+          <w:lang w:val="uk-UA"/>
+        </w:rPr>
+        <w:t>_</w:t>
+      </w:r>
+      <w:r>
+        <w:rPr>
+          <w:sz w:val="28"/>
+          <w:szCs w:val="28"/>
+          <w:lang w:val="en-US"/>
+        </w:rPr>
+        <w:t>access</w:t>
+      </w:r>
+      <w:r>
+        <w:rPr>
+          <w:sz w:val="28"/>
+          <w:szCs w:val="28"/>
+          <w:lang w:val="uk-UA"/>
+        </w:rPr>
+        <w:t>_</w:t>
+      </w:r>
+      <w:r>
+        <w:rPr>
+          <w:sz w:val="28"/>
+          <w:szCs w:val="28"/>
+          <w:lang w:val="en-US"/>
         </w:rPr>
         <w:t>token</w:t>
       </w:r>
-      <w:proofErr w:type="spellEnd"/>
-      <w:r>
-        <w:rPr>
-          <w:sz w:val="28"/>
-          <w:szCs w:val="28"/>
-          <w:lang w:val="uk-UA"/>
-        </w:rPr>
-        <w:t xml:space="preserve"> оновимо наш основний </w:t>
-      </w:r>
-      <w:proofErr w:type="spellStart"/>
-      <w:r>
-        <w:rPr>
-          <w:sz w:val="28"/>
-          <w:szCs w:val="28"/>
-          <w:lang w:val="uk-UA"/>
-        </w:rPr>
-        <w:t>access</w:t>
-      </w:r>
-      <w:proofErr w:type="spellEnd"/>
-      <w:r>
-        <w:rPr>
-          <w:sz w:val="28"/>
-          <w:szCs w:val="28"/>
-          <w:lang w:val="uk-UA"/>
-        </w:rPr>
-        <w:t xml:space="preserve"> </w:t>
-      </w:r>
-      <w:proofErr w:type="spellStart"/>
-      <w:r>
-        <w:rPr>
-          <w:sz w:val="28"/>
-          <w:szCs w:val="28"/>
-          <w:lang w:val="uk-UA"/>
-        </w:rPr>
-        <w:t>token</w:t>
-      </w:r>
-      <w:proofErr w:type="spellEnd"/>
       <w:r>
         <w:rPr>
           <w:sz w:val="28"/>
@@ -2226,64 +1873,6 @@
           <w:lang w:val="uk-UA"/>
         </w:rPr>
         <w:t>.</w:t>
-      </w:r>
-    </w:p>
-    <w:p>
-      <w:pPr>
-        <w:pStyle w:val="a3"/>
-        <w:tabs>
-          <w:tab w:val="left" w:pos="1237"/>
-        </w:tabs>
-        <w:spacing w:line="360" w:lineRule="auto"/>
-        <w:jc w:val="both"/>
-        <w:rPr>
-          <w:sz w:val="28"/>
-          <w:szCs w:val="28"/>
-          <w:lang w:val="uk-UA"/>
-        </w:rPr>
-      </w:pPr>
-      <w:r>
-        <w:rPr>
-          <w:noProof/>
-          <w:sz w:val="28"/>
-          <w:szCs w:val="28"/>
-          <w:lang w:val="uk-UA" w:eastAsia="uk-UA"/>
-        </w:rPr>
-        <w:drawing>
-          <wp:inline distT="0" distB="0" distL="0" distR="0" wp14:anchorId="7DC7BFED" wp14:editId="7724F164">
-            <wp:extent cx="6120130" cy="3694430"/>
-            <wp:effectExtent l="0" t="0" r="0" b="1270"/>
-            <wp:docPr id="1" name="Рисунок 1"/>
-            <wp:cNvGraphicFramePr>
-              <a:graphicFrameLocks xmlns:a="http://schemas.openxmlformats.org/drawingml/2006/main" noChangeAspect="1"/>
-            </wp:cNvGraphicFramePr>
-            <a:graphic xmlns:a="http://schemas.openxmlformats.org/drawingml/2006/main">
-              <a:graphicData uri="http://schemas.openxmlformats.org/drawingml/2006/picture">
-                <pic:pic xmlns:pic="http://schemas.openxmlformats.org/drawingml/2006/picture">
-                  <pic:nvPicPr>
-                    <pic:cNvPr id="1" name=""/>
-                    <pic:cNvPicPr/>
-                  </pic:nvPicPr>
-                  <pic:blipFill>
-                    <a:blip r:embed="rId9"/>
-                    <a:stretch>
-                      <a:fillRect/>
-                    </a:stretch>
-                  </pic:blipFill>
-                  <pic:spPr>
-                    <a:xfrm>
-                      <a:off x="0" y="0"/>
-                      <a:ext cx="6120130" cy="3694430"/>
-                    </a:xfrm>
-                    <a:prstGeom prst="rect">
-                      <a:avLst/>
-                    </a:prstGeom>
-                  </pic:spPr>
-                </pic:pic>
-              </a:graphicData>
-            </a:graphic>
-          </wp:inline>
-        </w:drawing>
       </w:r>
     </w:p>
     <w:p>
@@ -2307,48 +1896,7 @@
           <w:szCs w:val="28"/>
           <w:lang w:val="uk-UA"/>
         </w:rPr>
-        <w:t xml:space="preserve">Access </w:t>
-      </w:r>
-      <w:proofErr w:type="spellStart"/>
-      <w:r>
-        <w:rPr>
-          <w:sz w:val="28"/>
-          <w:szCs w:val="28"/>
-          <w:lang w:val="uk-UA"/>
-        </w:rPr>
-        <w:t>token</w:t>
-      </w:r>
-      <w:proofErr w:type="spellEnd"/>
-      <w:r>
-        <w:rPr>
-          <w:sz w:val="28"/>
-          <w:szCs w:val="28"/>
-          <w:lang w:val="uk-UA"/>
-        </w:rPr>
-        <w:t xml:space="preserve"> був оновлений успішно</w:t>
-      </w:r>
-    </w:p>
-    <w:p>
-      <w:pPr>
-        <w:widowControl/>
-        <w:autoSpaceDE/>
-        <w:autoSpaceDN/>
-        <w:spacing w:after="160" w:line="360" w:lineRule="auto"/>
-        <w:rPr>
-          <w:b/>
-          <w:sz w:val="32"/>
-          <w:szCs w:val="28"/>
-          <w:lang w:val="uk-UA"/>
-        </w:rPr>
-      </w:pPr>
-      <w:r>
-        <w:rPr>
-          <w:b/>
-          <w:sz w:val="32"/>
-          <w:szCs w:val="28"/>
-          <w:lang w:val="uk-UA"/>
-        </w:rPr>
-        <w:br w:type="page"/>
+        <w:t>Код буде виглядати наступним чином</w:t>
       </w:r>
     </w:p>
     <w:p>
@@ -2361,6 +1909,23 @@
         <w:ind w:firstLine="709"/>
         <w:jc w:val="both"/>
         <w:rPr>
+          <w:sz w:val="28"/>
+          <w:szCs w:val="28"/>
+          <w:lang w:val="en-US"/>
+        </w:rPr>
+      </w:pPr>
+      <w:bookmarkStart w:id="0" w:name="_GoBack"/>
+      <w:bookmarkEnd w:id="0"/>
+    </w:p>
+    <w:p>
+      <w:pPr>
+        <w:pStyle w:val="a3"/>
+        <w:tabs>
+          <w:tab w:val="left" w:pos="1237"/>
+        </w:tabs>
+        <w:spacing w:line="360" w:lineRule="auto"/>
+        <w:jc w:val="center"/>
+        <w:rPr>
           <w:b/>
           <w:sz w:val="32"/>
           <w:szCs w:val="28"/>
@@ -2374,8 +1939,7 @@
           <w:szCs w:val="28"/>
           <w:lang w:val="uk-UA"/>
         </w:rPr>
-        <w:lastRenderedPageBreak/>
-        <w:t>Додаткове завдання</w:t>
+        <w:t>Висновок</w:t>
       </w:r>
     </w:p>
     <w:p>
@@ -2399,98 +1963,52 @@
           <w:szCs w:val="28"/>
           <w:lang w:val="uk-UA"/>
         </w:rPr>
-        <w:t>Для доступу до зміни пароля надаємо відповідний доступ через API</w:t>
-      </w:r>
-    </w:p>
-    <w:p>
-      <w:pPr>
-        <w:pStyle w:val="a3"/>
-        <w:tabs>
-          <w:tab w:val="left" w:pos="1237"/>
-        </w:tabs>
-        <w:spacing w:line="360" w:lineRule="auto"/>
-        <w:jc w:val="center"/>
-        <w:rPr>
-          <w:sz w:val="28"/>
-          <w:szCs w:val="28"/>
-          <w:lang w:val="uk-UA"/>
-        </w:rPr>
-      </w:pPr>
-      <w:r>
-        <w:rPr>
-          <w:noProof/>
-          <w:sz w:val="28"/>
-          <w:szCs w:val="28"/>
-          <w:lang w:val="uk-UA" w:eastAsia="uk-UA"/>
-        </w:rPr>
-        <w:drawing>
-          <wp:inline distT="0" distB="0" distL="0" distR="0" wp14:anchorId="46B27FFD" wp14:editId="59B52EC0">
-            <wp:extent cx="6120130" cy="2592070"/>
-            <wp:effectExtent l="0" t="0" r="0" b="0"/>
-            <wp:docPr id="5" name="Рисунок 5"/>
-            <wp:cNvGraphicFramePr>
-              <a:graphicFrameLocks xmlns:a="http://schemas.openxmlformats.org/drawingml/2006/main" noChangeAspect="1"/>
-            </wp:cNvGraphicFramePr>
-            <a:graphic xmlns:a="http://schemas.openxmlformats.org/drawingml/2006/main">
-              <a:graphicData uri="http://schemas.openxmlformats.org/drawingml/2006/picture">
-                <pic:pic xmlns:pic="http://schemas.openxmlformats.org/drawingml/2006/picture">
-                  <pic:nvPicPr>
-                    <pic:cNvPr id="1" name=""/>
-                    <pic:cNvPicPr/>
-                  </pic:nvPicPr>
-                  <pic:blipFill>
-                    <a:blip r:embed="rId10"/>
-                    <a:stretch>
-                      <a:fillRect/>
-                    </a:stretch>
-                  </pic:blipFill>
-                  <pic:spPr>
-                    <a:xfrm>
-                      <a:off x="0" y="0"/>
-                      <a:ext cx="6120130" cy="2592070"/>
-                    </a:xfrm>
-                    <a:prstGeom prst="rect">
-                      <a:avLst/>
-                    </a:prstGeom>
-                  </pic:spPr>
-                </pic:pic>
-              </a:graphicData>
-            </a:graphic>
-          </wp:inline>
-        </w:drawing>
-      </w:r>
-    </w:p>
-    <w:p>
-      <w:pPr>
-        <w:pStyle w:val="a3"/>
-        <w:tabs>
-          <w:tab w:val="left" w:pos="1237"/>
-        </w:tabs>
-        <w:spacing w:line="360" w:lineRule="auto"/>
-        <w:ind w:firstLine="709"/>
-        <w:jc w:val="both"/>
-        <w:rPr>
-          <w:sz w:val="28"/>
-          <w:szCs w:val="28"/>
-          <w:lang w:val="uk-UA"/>
-        </w:rPr>
-      </w:pPr>
-      <w:r>
-        <w:rPr>
-          <w:sz w:val="28"/>
-          <w:szCs w:val="28"/>
-          <w:lang w:val="uk-UA"/>
-        </w:rPr>
-        <w:t xml:space="preserve">Отримаємо базовий </w:t>
-      </w:r>
-      <w:proofErr w:type="spellStart"/>
-      <w:r>
-        <w:rPr>
-          <w:sz w:val="28"/>
-          <w:szCs w:val="28"/>
-          <w:lang w:val="uk-UA"/>
-        </w:rPr>
-        <w:t>mtm</w:t>
+        <w:t xml:space="preserve">У межах лабораторної роботи було успішно реалізовано </w:t>
+      </w:r>
+      <w:proofErr w:type="spellStart"/>
+      <w:r>
+        <w:rPr>
+          <w:sz w:val="28"/>
+          <w:szCs w:val="28"/>
+          <w:lang w:val="uk-UA"/>
+        </w:rPr>
+        <w:t>аутентифікацію</w:t>
+      </w:r>
+      <w:proofErr w:type="spellEnd"/>
+      <w:r>
+        <w:rPr>
+          <w:sz w:val="28"/>
+          <w:szCs w:val="28"/>
+          <w:lang w:val="uk-UA"/>
+        </w:rPr>
+        <w:t xml:space="preserve"> користувачів і управління </w:t>
+      </w:r>
+      <w:proofErr w:type="spellStart"/>
+      <w:r>
+        <w:rPr>
+          <w:sz w:val="28"/>
+          <w:szCs w:val="28"/>
+          <w:lang w:val="uk-UA"/>
+        </w:rPr>
+        <w:t>токенами</w:t>
+      </w:r>
+      <w:proofErr w:type="spellEnd"/>
+      <w:r>
+        <w:rPr>
+          <w:sz w:val="28"/>
+          <w:szCs w:val="28"/>
+          <w:lang w:val="uk-UA"/>
+        </w:rPr>
+        <w:t xml:space="preserve"> за допомогою API Auth0. Для отримання </w:t>
+      </w:r>
+      <w:proofErr w:type="spellStart"/>
+      <w:r>
+        <w:rPr>
+          <w:sz w:val="28"/>
+          <w:szCs w:val="28"/>
+          <w:lang w:val="uk-UA"/>
+        </w:rPr>
+        <w:t>access</w:t>
       </w:r>
       <w:proofErr w:type="spellEnd"/>
       <w:r>
@@ -2508,171 +2026,395 @@
           <w:szCs w:val="28"/>
           <w:lang w:val="uk-UA"/>
         </w:rPr>
-        <w:t>токен</w:t>
-      </w:r>
-      <w:proofErr w:type="spellEnd"/>
-      <w:r>
-        <w:rPr>
-          <w:sz w:val="28"/>
-          <w:szCs w:val="28"/>
-          <w:lang w:val="uk-UA"/>
-        </w:rPr>
-        <w:t xml:space="preserve"> для зміни паролю</w:t>
-      </w:r>
-    </w:p>
-    <w:p>
-      <w:pPr>
-        <w:pStyle w:val="a3"/>
-        <w:tabs>
-          <w:tab w:val="left" w:pos="1237"/>
-        </w:tabs>
-        <w:spacing w:line="360" w:lineRule="auto"/>
-        <w:jc w:val="center"/>
-        <w:rPr>
-          <w:sz w:val="28"/>
-          <w:szCs w:val="28"/>
-          <w:lang w:val="uk-UA"/>
-        </w:rPr>
-      </w:pPr>
-      <w:r>
-        <w:rPr>
-          <w:noProof/>
-          <w:sz w:val="28"/>
-          <w:szCs w:val="28"/>
-          <w:lang w:val="uk-UA" w:eastAsia="uk-UA"/>
-        </w:rPr>
-        <w:drawing>
-          <wp:inline distT="0" distB="0" distL="0" distR="0" wp14:anchorId="08EBBD0F" wp14:editId="45BFA98D">
-            <wp:extent cx="6120130" cy="3914775"/>
-            <wp:effectExtent l="0" t="0" r="0" b="9525"/>
-            <wp:docPr id="7" name="Рисунок 7"/>
-            <wp:cNvGraphicFramePr>
-              <a:graphicFrameLocks xmlns:a="http://schemas.openxmlformats.org/drawingml/2006/main" noChangeAspect="1"/>
-            </wp:cNvGraphicFramePr>
-            <a:graphic xmlns:a="http://schemas.openxmlformats.org/drawingml/2006/main">
-              <a:graphicData uri="http://schemas.openxmlformats.org/drawingml/2006/picture">
-                <pic:pic xmlns:pic="http://schemas.openxmlformats.org/drawingml/2006/picture">
-                  <pic:nvPicPr>
-                    <pic:cNvPr id="1" name=""/>
-                    <pic:cNvPicPr/>
-                  </pic:nvPicPr>
-                  <pic:blipFill>
-                    <a:blip r:embed="rId11"/>
-                    <a:stretch>
-                      <a:fillRect/>
-                    </a:stretch>
-                  </pic:blipFill>
-                  <pic:spPr>
-                    <a:xfrm>
-                      <a:off x="0" y="0"/>
-                      <a:ext cx="6120130" cy="3914775"/>
-                    </a:xfrm>
-                    <a:prstGeom prst="rect">
-                      <a:avLst/>
-                    </a:prstGeom>
-                  </pic:spPr>
-                </pic:pic>
-              </a:graphicData>
-            </a:graphic>
-          </wp:inline>
-        </w:drawing>
-      </w:r>
-    </w:p>
-    <w:p>
-      <w:pPr>
-        <w:pStyle w:val="a3"/>
-        <w:tabs>
-          <w:tab w:val="left" w:pos="1237"/>
-        </w:tabs>
-        <w:spacing w:line="360" w:lineRule="auto"/>
-        <w:ind w:firstLine="709"/>
-        <w:jc w:val="both"/>
-        <w:rPr>
-          <w:sz w:val="28"/>
-          <w:szCs w:val="28"/>
-          <w:lang w:val="uk-UA"/>
-        </w:rPr>
-      </w:pPr>
-    </w:p>
-    <w:p>
-      <w:pPr>
-        <w:pStyle w:val="a3"/>
-        <w:tabs>
-          <w:tab w:val="left" w:pos="1237"/>
-        </w:tabs>
-        <w:spacing w:line="360" w:lineRule="auto"/>
-        <w:ind w:firstLine="709"/>
-        <w:jc w:val="both"/>
-        <w:rPr>
-          <w:sz w:val="28"/>
-          <w:szCs w:val="28"/>
-          <w:lang w:val="uk-UA"/>
-        </w:rPr>
-      </w:pPr>
-    </w:p>
-    <w:p>
-      <w:pPr>
-        <w:pStyle w:val="a3"/>
-        <w:tabs>
-          <w:tab w:val="left" w:pos="1237"/>
-        </w:tabs>
-        <w:spacing w:line="360" w:lineRule="auto"/>
-        <w:ind w:firstLine="709"/>
-        <w:jc w:val="both"/>
-        <w:rPr>
-          <w:sz w:val="28"/>
-          <w:szCs w:val="28"/>
-          <w:lang w:val="uk-UA"/>
-        </w:rPr>
-      </w:pPr>
-    </w:p>
-    <w:p>
-      <w:pPr>
-        <w:pStyle w:val="a3"/>
-        <w:tabs>
-          <w:tab w:val="left" w:pos="1237"/>
-        </w:tabs>
-        <w:spacing w:line="360" w:lineRule="auto"/>
-        <w:ind w:firstLine="709"/>
-        <w:jc w:val="both"/>
-        <w:rPr>
-          <w:sz w:val="28"/>
-          <w:szCs w:val="28"/>
-          <w:lang w:val="uk-UA"/>
-        </w:rPr>
-      </w:pPr>
-    </w:p>
-    <w:p>
-      <w:pPr>
-        <w:pStyle w:val="a3"/>
-        <w:tabs>
-          <w:tab w:val="left" w:pos="1237"/>
-        </w:tabs>
-        <w:spacing w:line="360" w:lineRule="auto"/>
-        <w:ind w:firstLine="709"/>
-        <w:jc w:val="both"/>
-        <w:rPr>
-          <w:sz w:val="28"/>
-          <w:szCs w:val="28"/>
-          <w:lang w:val="uk-UA"/>
-        </w:rPr>
-      </w:pPr>
-    </w:p>
-    <w:p>
-      <w:pPr>
-        <w:pStyle w:val="a3"/>
-        <w:tabs>
-          <w:tab w:val="left" w:pos="1237"/>
-        </w:tabs>
-        <w:spacing w:line="360" w:lineRule="auto"/>
-        <w:ind w:firstLine="709"/>
-        <w:jc w:val="both"/>
-        <w:rPr>
-          <w:sz w:val="28"/>
-          <w:szCs w:val="28"/>
-          <w:lang w:val="uk-UA"/>
-        </w:rPr>
-      </w:pPr>
+        <w:t>token</w:t>
+      </w:r>
+      <w:proofErr w:type="spellEnd"/>
+      <w:r>
+        <w:rPr>
+          <w:sz w:val="28"/>
+          <w:szCs w:val="28"/>
+          <w:lang w:val="uk-UA"/>
+        </w:rPr>
+        <w:t xml:space="preserve"> через </w:t>
+      </w:r>
+      <w:proofErr w:type="spellStart"/>
+      <w:r>
+        <w:rPr>
+          <w:sz w:val="28"/>
+          <w:szCs w:val="28"/>
+          <w:lang w:val="uk-UA"/>
+        </w:rPr>
+        <w:t>Password</w:t>
+      </w:r>
+      <w:proofErr w:type="spellEnd"/>
+      <w:r>
+        <w:rPr>
+          <w:sz w:val="28"/>
+          <w:szCs w:val="28"/>
+          <w:lang w:val="uk-UA"/>
+        </w:rPr>
+        <w:t xml:space="preserve"> </w:t>
+      </w:r>
+      <w:proofErr w:type="spellStart"/>
+      <w:r>
+        <w:rPr>
+          <w:sz w:val="28"/>
+          <w:szCs w:val="28"/>
+          <w:lang w:val="uk-UA"/>
+        </w:rPr>
+        <w:t>Grant</w:t>
+      </w:r>
+      <w:proofErr w:type="spellEnd"/>
+      <w:r>
+        <w:rPr>
+          <w:sz w:val="28"/>
+          <w:szCs w:val="28"/>
+          <w:lang w:val="uk-UA"/>
+        </w:rPr>
+        <w:t xml:space="preserve"> було здійснено POST-запит до API Auth0 на адресу https://kpi.eu.auth0.com/oauth/token, який повернув </w:t>
+      </w:r>
+      <w:proofErr w:type="spellStart"/>
+      <w:r>
+        <w:rPr>
+          <w:sz w:val="28"/>
+          <w:szCs w:val="28"/>
+          <w:lang w:val="uk-UA"/>
+        </w:rPr>
+        <w:t>access</w:t>
+      </w:r>
+      <w:proofErr w:type="spellEnd"/>
+      <w:r>
+        <w:rPr>
+          <w:sz w:val="28"/>
+          <w:szCs w:val="28"/>
+          <w:lang w:val="uk-UA"/>
+        </w:rPr>
+        <w:t xml:space="preserve"> </w:t>
+      </w:r>
+      <w:proofErr w:type="spellStart"/>
+      <w:r>
+        <w:rPr>
+          <w:sz w:val="28"/>
+          <w:szCs w:val="28"/>
+          <w:lang w:val="uk-UA"/>
+        </w:rPr>
+        <w:t>token</w:t>
+      </w:r>
+      <w:proofErr w:type="spellEnd"/>
+      <w:r>
+        <w:rPr>
+          <w:sz w:val="28"/>
+          <w:szCs w:val="28"/>
+          <w:lang w:val="uk-UA"/>
+        </w:rPr>
+        <w:t xml:space="preserve"> із доступом до захищених ресурсів API і HTTP статусом 200 OK, що підтвердило правильність налаштувань і переданих параметрів, як-от </w:t>
+      </w:r>
+      <w:proofErr w:type="spellStart"/>
+      <w:r>
+        <w:rPr>
+          <w:sz w:val="28"/>
+          <w:szCs w:val="28"/>
+          <w:lang w:val="uk-UA"/>
+        </w:rPr>
+        <w:t>grant_type</w:t>
+      </w:r>
+      <w:proofErr w:type="spellEnd"/>
+      <w:r>
+        <w:rPr>
+          <w:sz w:val="28"/>
+          <w:szCs w:val="28"/>
+          <w:lang w:val="uk-UA"/>
+        </w:rPr>
+        <w:t xml:space="preserve">, </w:t>
+      </w:r>
+      <w:proofErr w:type="spellStart"/>
+      <w:r>
+        <w:rPr>
+          <w:sz w:val="28"/>
+          <w:szCs w:val="28"/>
+          <w:lang w:val="uk-UA"/>
+        </w:rPr>
+        <w:t>audience</w:t>
+      </w:r>
+      <w:proofErr w:type="spellEnd"/>
+      <w:r>
+        <w:rPr>
+          <w:sz w:val="28"/>
+          <w:szCs w:val="28"/>
+          <w:lang w:val="uk-UA"/>
+        </w:rPr>
+        <w:t xml:space="preserve">, </w:t>
+      </w:r>
+      <w:proofErr w:type="spellStart"/>
+      <w:r>
+        <w:rPr>
+          <w:sz w:val="28"/>
+          <w:szCs w:val="28"/>
+          <w:lang w:val="uk-UA"/>
+        </w:rPr>
+        <w:t>client_id</w:t>
+      </w:r>
+      <w:proofErr w:type="spellEnd"/>
+      <w:r>
+        <w:rPr>
+          <w:sz w:val="28"/>
+          <w:szCs w:val="28"/>
+          <w:lang w:val="uk-UA"/>
+        </w:rPr>
+        <w:t xml:space="preserve">, </w:t>
+      </w:r>
+      <w:proofErr w:type="spellStart"/>
+      <w:r>
+        <w:rPr>
+          <w:sz w:val="28"/>
+          <w:szCs w:val="28"/>
+          <w:lang w:val="uk-UA"/>
+        </w:rPr>
+        <w:t>client_secret</w:t>
+      </w:r>
+      <w:proofErr w:type="spellEnd"/>
+      <w:r>
+        <w:rPr>
+          <w:sz w:val="28"/>
+          <w:szCs w:val="28"/>
+          <w:lang w:val="uk-UA"/>
+        </w:rPr>
+        <w:t xml:space="preserve">, </w:t>
+      </w:r>
+      <w:proofErr w:type="spellStart"/>
+      <w:r>
+        <w:rPr>
+          <w:sz w:val="28"/>
+          <w:szCs w:val="28"/>
+          <w:lang w:val="uk-UA"/>
+        </w:rPr>
+        <w:t>username</w:t>
+      </w:r>
+      <w:proofErr w:type="spellEnd"/>
+      <w:r>
+        <w:rPr>
+          <w:sz w:val="28"/>
+          <w:szCs w:val="28"/>
+          <w:lang w:val="uk-UA"/>
+        </w:rPr>
+        <w:t xml:space="preserve">, </w:t>
+      </w:r>
+      <w:proofErr w:type="spellStart"/>
+      <w:r>
+        <w:rPr>
+          <w:sz w:val="28"/>
+          <w:szCs w:val="28"/>
+          <w:lang w:val="uk-UA"/>
+        </w:rPr>
+        <w:t>password</w:t>
+      </w:r>
+      <w:proofErr w:type="spellEnd"/>
+      <w:r>
+        <w:rPr>
+          <w:sz w:val="28"/>
+          <w:szCs w:val="28"/>
+          <w:lang w:val="uk-UA"/>
+        </w:rPr>
+        <w:t xml:space="preserve">, </w:t>
+      </w:r>
+      <w:proofErr w:type="spellStart"/>
+      <w:r>
+        <w:rPr>
+          <w:sz w:val="28"/>
+          <w:szCs w:val="28"/>
+          <w:lang w:val="uk-UA"/>
+        </w:rPr>
+        <w:t>scope</w:t>
+      </w:r>
+      <w:proofErr w:type="spellEnd"/>
+      <w:r>
+        <w:rPr>
+          <w:sz w:val="28"/>
+          <w:szCs w:val="28"/>
+          <w:lang w:val="uk-UA"/>
+        </w:rPr>
+        <w:t xml:space="preserve"> та </w:t>
+      </w:r>
+      <w:proofErr w:type="spellStart"/>
+      <w:r>
+        <w:rPr>
+          <w:sz w:val="28"/>
+          <w:szCs w:val="28"/>
+          <w:lang w:val="uk-UA"/>
+        </w:rPr>
+        <w:t>realm</w:t>
+      </w:r>
+      <w:proofErr w:type="spellEnd"/>
+      <w:r>
+        <w:rPr>
+          <w:sz w:val="28"/>
+          <w:szCs w:val="28"/>
+          <w:lang w:val="uk-UA"/>
+        </w:rPr>
+        <w:t xml:space="preserve">. Далі, для оновлення </w:t>
+      </w:r>
+      <w:proofErr w:type="spellStart"/>
+      <w:r>
+        <w:rPr>
+          <w:sz w:val="28"/>
+          <w:szCs w:val="28"/>
+          <w:lang w:val="uk-UA"/>
+        </w:rPr>
+        <w:t>access</w:t>
+      </w:r>
+      <w:proofErr w:type="spellEnd"/>
+      <w:r>
+        <w:rPr>
+          <w:sz w:val="28"/>
+          <w:szCs w:val="28"/>
+          <w:lang w:val="uk-UA"/>
+        </w:rPr>
+        <w:t xml:space="preserve"> </w:t>
+      </w:r>
+      <w:proofErr w:type="spellStart"/>
+      <w:r>
+        <w:rPr>
+          <w:sz w:val="28"/>
+          <w:szCs w:val="28"/>
+          <w:lang w:val="uk-UA"/>
+        </w:rPr>
+        <w:t>token</w:t>
+      </w:r>
+      <w:proofErr w:type="spellEnd"/>
+      <w:r>
+        <w:rPr>
+          <w:sz w:val="28"/>
+          <w:szCs w:val="28"/>
+          <w:lang w:val="uk-UA"/>
+        </w:rPr>
+        <w:t xml:space="preserve">, був використаний </w:t>
+      </w:r>
+      <w:proofErr w:type="spellStart"/>
+      <w:r>
+        <w:rPr>
+          <w:sz w:val="28"/>
+          <w:szCs w:val="28"/>
+          <w:lang w:val="uk-UA"/>
+        </w:rPr>
+        <w:t>refresh</w:t>
+      </w:r>
+      <w:proofErr w:type="spellEnd"/>
+      <w:r>
+        <w:rPr>
+          <w:sz w:val="28"/>
+          <w:szCs w:val="28"/>
+          <w:lang w:val="uk-UA"/>
+        </w:rPr>
+        <w:t xml:space="preserve"> </w:t>
+      </w:r>
+      <w:proofErr w:type="spellStart"/>
+      <w:r>
+        <w:rPr>
+          <w:sz w:val="28"/>
+          <w:szCs w:val="28"/>
+          <w:lang w:val="uk-UA"/>
+        </w:rPr>
+        <w:t>token</w:t>
+      </w:r>
+      <w:proofErr w:type="spellEnd"/>
+      <w:r>
+        <w:rPr>
+          <w:sz w:val="28"/>
+          <w:szCs w:val="28"/>
+          <w:lang w:val="uk-UA"/>
+        </w:rPr>
+        <w:t xml:space="preserve">, що дало змогу отримати новий </w:t>
+      </w:r>
+      <w:proofErr w:type="spellStart"/>
+      <w:r>
+        <w:rPr>
+          <w:sz w:val="28"/>
+          <w:szCs w:val="28"/>
+          <w:lang w:val="uk-UA"/>
+        </w:rPr>
+        <w:t>access</w:t>
+      </w:r>
+      <w:proofErr w:type="spellEnd"/>
+      <w:r>
+        <w:rPr>
+          <w:sz w:val="28"/>
+          <w:szCs w:val="28"/>
+          <w:lang w:val="uk-UA"/>
+        </w:rPr>
+        <w:t xml:space="preserve"> </w:t>
+      </w:r>
+      <w:proofErr w:type="spellStart"/>
+      <w:r>
+        <w:rPr>
+          <w:sz w:val="28"/>
+          <w:szCs w:val="28"/>
+          <w:lang w:val="uk-UA"/>
+        </w:rPr>
+        <w:t>token</w:t>
+      </w:r>
+      <w:proofErr w:type="spellEnd"/>
+      <w:r>
+        <w:rPr>
+          <w:sz w:val="28"/>
+          <w:szCs w:val="28"/>
+          <w:lang w:val="uk-UA"/>
+        </w:rPr>
+        <w:t xml:space="preserve"> із аналогічним статусом 200 OK. Також у додатковому завданні, за допомогою </w:t>
+      </w:r>
+      <w:proofErr w:type="spellStart"/>
+      <w:r>
+        <w:rPr>
+          <w:sz w:val="28"/>
+          <w:szCs w:val="28"/>
+          <w:lang w:val="uk-UA"/>
+        </w:rPr>
+        <w:t>access</w:t>
+      </w:r>
+      <w:proofErr w:type="spellEnd"/>
+      <w:r>
+        <w:rPr>
+          <w:sz w:val="28"/>
+          <w:szCs w:val="28"/>
+          <w:lang w:val="uk-UA"/>
+        </w:rPr>
+        <w:t xml:space="preserve"> </w:t>
+      </w:r>
+      <w:proofErr w:type="spellStart"/>
+      <w:r>
+        <w:rPr>
+          <w:sz w:val="28"/>
+          <w:szCs w:val="28"/>
+          <w:lang w:val="uk-UA"/>
+        </w:rPr>
+        <w:t>token</w:t>
+      </w:r>
+      <w:proofErr w:type="spellEnd"/>
+      <w:r>
+        <w:rPr>
+          <w:sz w:val="28"/>
+          <w:szCs w:val="28"/>
+          <w:lang w:val="uk-UA"/>
+        </w:rPr>
+        <w:t xml:space="preserve"> із певним </w:t>
+      </w:r>
+      <w:proofErr w:type="spellStart"/>
+      <w:r>
+        <w:rPr>
+          <w:sz w:val="28"/>
+          <w:szCs w:val="28"/>
+          <w:lang w:val="uk-UA"/>
+        </w:rPr>
+        <w:t>скоупом</w:t>
+      </w:r>
+      <w:proofErr w:type="spellEnd"/>
+      <w:r>
+        <w:rPr>
+          <w:sz w:val="28"/>
+          <w:szCs w:val="28"/>
+          <w:lang w:val="uk-UA"/>
+        </w:rPr>
+        <w:t xml:space="preserve">, було виконано PATCH-запит для зміни пароля користувача, що продемонструвало можливість управління </w:t>
+      </w:r>
       <w:r>
         <w:rPr>
           <w:sz w:val="28"/>
@@ -2680,588 +2422,7 @@
           <w:lang w:val="uk-UA"/>
         </w:rPr>
         <w:lastRenderedPageBreak/>
-        <w:t>Тепер створимо PATCH запит для зміни паролю</w:t>
-      </w:r>
-    </w:p>
-    <w:p>
-      <w:pPr>
-        <w:pStyle w:val="a3"/>
-        <w:tabs>
-          <w:tab w:val="left" w:pos="1237"/>
-        </w:tabs>
-        <w:spacing w:line="360" w:lineRule="auto"/>
-        <w:jc w:val="both"/>
-        <w:rPr>
-          <w:sz w:val="28"/>
-          <w:szCs w:val="28"/>
-          <w:lang w:val="uk-UA"/>
-        </w:rPr>
-      </w:pPr>
-      <w:r>
-        <w:rPr>
-          <w:noProof/>
-          <w:sz w:val="28"/>
-          <w:szCs w:val="28"/>
-          <w:lang w:val="uk-UA" w:eastAsia="uk-UA"/>
-        </w:rPr>
-        <w:drawing>
-          <wp:inline distT="0" distB="0" distL="0" distR="0" wp14:anchorId="72140406" wp14:editId="3E01AAC2">
-            <wp:extent cx="6120130" cy="3872865"/>
-            <wp:effectExtent l="0" t="0" r="0" b="0"/>
-            <wp:docPr id="8" name="Рисунок 8"/>
-            <wp:cNvGraphicFramePr>
-              <a:graphicFrameLocks xmlns:a="http://schemas.openxmlformats.org/drawingml/2006/main" noChangeAspect="1"/>
-            </wp:cNvGraphicFramePr>
-            <a:graphic xmlns:a="http://schemas.openxmlformats.org/drawingml/2006/main">
-              <a:graphicData uri="http://schemas.openxmlformats.org/drawingml/2006/picture">
-                <pic:pic xmlns:pic="http://schemas.openxmlformats.org/drawingml/2006/picture">
-                  <pic:nvPicPr>
-                    <pic:cNvPr id="1" name=""/>
-                    <pic:cNvPicPr/>
-                  </pic:nvPicPr>
-                  <pic:blipFill>
-                    <a:blip r:embed="rId12"/>
-                    <a:stretch>
-                      <a:fillRect/>
-                    </a:stretch>
-                  </pic:blipFill>
-                  <pic:spPr>
-                    <a:xfrm>
-                      <a:off x="0" y="0"/>
-                      <a:ext cx="6120130" cy="3872865"/>
-                    </a:xfrm>
-                    <a:prstGeom prst="rect">
-                      <a:avLst/>
-                    </a:prstGeom>
-                  </pic:spPr>
-                </pic:pic>
-              </a:graphicData>
-            </a:graphic>
-          </wp:inline>
-        </w:drawing>
-      </w:r>
-    </w:p>
-    <w:p>
-      <w:pPr>
-        <w:pStyle w:val="a3"/>
-        <w:tabs>
-          <w:tab w:val="left" w:pos="1237"/>
-        </w:tabs>
-        <w:spacing w:line="360" w:lineRule="auto"/>
-        <w:ind w:firstLine="709"/>
-        <w:jc w:val="both"/>
-        <w:rPr>
-          <w:sz w:val="28"/>
-          <w:szCs w:val="28"/>
-          <w:lang w:val="uk-UA"/>
-        </w:rPr>
-      </w:pPr>
-      <w:r>
-        <w:rPr>
-          <w:sz w:val="28"/>
-          <w:szCs w:val="28"/>
-          <w:lang w:val="uk-UA"/>
-        </w:rPr>
-        <w:t>Пароль був успішно змінений</w:t>
-      </w:r>
-    </w:p>
-    <w:p>
-      <w:pPr>
-        <w:pStyle w:val="a3"/>
-        <w:tabs>
-          <w:tab w:val="left" w:pos="1237"/>
-        </w:tabs>
-        <w:spacing w:line="360" w:lineRule="auto"/>
-        <w:jc w:val="center"/>
-        <w:rPr>
-          <w:b/>
-          <w:sz w:val="32"/>
-          <w:szCs w:val="28"/>
-          <w:lang w:val="uk-UA"/>
-        </w:rPr>
-      </w:pPr>
-      <w:r>
-        <w:rPr>
-          <w:b/>
-          <w:sz w:val="32"/>
-          <w:szCs w:val="28"/>
-          <w:lang w:val="uk-UA"/>
-        </w:rPr>
-        <w:t>Висновок</w:t>
-      </w:r>
-    </w:p>
-    <w:p>
-      <w:pPr>
-        <w:pStyle w:val="a3"/>
-        <w:tabs>
-          <w:tab w:val="left" w:pos="1237"/>
-        </w:tabs>
-        <w:spacing w:line="360" w:lineRule="auto"/>
-        <w:ind w:firstLine="709"/>
-        <w:jc w:val="both"/>
-        <w:rPr>
-          <w:sz w:val="28"/>
-          <w:szCs w:val="28"/>
-          <w:lang w:val="uk-UA"/>
-        </w:rPr>
-      </w:pPr>
-      <w:r>
-        <w:rPr>
-          <w:sz w:val="28"/>
-          <w:szCs w:val="28"/>
-          <w:lang w:val="uk-UA"/>
-        </w:rPr>
-        <w:t xml:space="preserve">У межах лабораторної роботи було успішно реалізовано </w:t>
-      </w:r>
-      <w:proofErr w:type="spellStart"/>
-      <w:r>
-        <w:rPr>
-          <w:sz w:val="28"/>
-          <w:szCs w:val="28"/>
-          <w:lang w:val="uk-UA"/>
-        </w:rPr>
-        <w:t>аутентифікацію</w:t>
-      </w:r>
-      <w:proofErr w:type="spellEnd"/>
-      <w:r>
-        <w:rPr>
-          <w:sz w:val="28"/>
-          <w:szCs w:val="28"/>
-          <w:lang w:val="uk-UA"/>
-        </w:rPr>
-        <w:t xml:space="preserve"> користувачів і управління </w:t>
-      </w:r>
-      <w:proofErr w:type="spellStart"/>
-      <w:r>
-        <w:rPr>
-          <w:sz w:val="28"/>
-          <w:szCs w:val="28"/>
-          <w:lang w:val="uk-UA"/>
-        </w:rPr>
-        <w:t>токенами</w:t>
-      </w:r>
-      <w:proofErr w:type="spellEnd"/>
-      <w:r>
-        <w:rPr>
-          <w:sz w:val="28"/>
-          <w:szCs w:val="28"/>
-          <w:lang w:val="uk-UA"/>
-        </w:rPr>
-        <w:t xml:space="preserve"> за допомогою API Auth0. Для отримання </w:t>
-      </w:r>
-      <w:proofErr w:type="spellStart"/>
-      <w:r>
-        <w:rPr>
-          <w:sz w:val="28"/>
-          <w:szCs w:val="28"/>
-          <w:lang w:val="uk-UA"/>
-        </w:rPr>
-        <w:t>access</w:t>
-      </w:r>
-      <w:proofErr w:type="spellEnd"/>
-      <w:r>
-        <w:rPr>
-          <w:sz w:val="28"/>
-          <w:szCs w:val="28"/>
-          <w:lang w:val="uk-UA"/>
-        </w:rPr>
-        <w:t xml:space="preserve"> </w:t>
-      </w:r>
-      <w:proofErr w:type="spellStart"/>
-      <w:r>
-        <w:rPr>
-          <w:sz w:val="28"/>
-          <w:szCs w:val="28"/>
-          <w:lang w:val="uk-UA"/>
-        </w:rPr>
-        <w:t>token</w:t>
-      </w:r>
-      <w:proofErr w:type="spellEnd"/>
-      <w:r>
-        <w:rPr>
-          <w:sz w:val="28"/>
-          <w:szCs w:val="28"/>
-          <w:lang w:val="uk-UA"/>
-        </w:rPr>
-        <w:t xml:space="preserve"> через </w:t>
-      </w:r>
-      <w:proofErr w:type="spellStart"/>
-      <w:r>
-        <w:rPr>
-          <w:sz w:val="28"/>
-          <w:szCs w:val="28"/>
-          <w:lang w:val="uk-UA"/>
-        </w:rPr>
-        <w:t>Password</w:t>
-      </w:r>
-      <w:proofErr w:type="spellEnd"/>
-      <w:r>
-        <w:rPr>
-          <w:sz w:val="28"/>
-          <w:szCs w:val="28"/>
-          <w:lang w:val="uk-UA"/>
-        </w:rPr>
-        <w:t xml:space="preserve"> </w:t>
-      </w:r>
-      <w:proofErr w:type="spellStart"/>
-      <w:r>
-        <w:rPr>
-          <w:sz w:val="28"/>
-          <w:szCs w:val="28"/>
-          <w:lang w:val="uk-UA"/>
-        </w:rPr>
-        <w:t>Grant</w:t>
-      </w:r>
-      <w:proofErr w:type="spellEnd"/>
-      <w:r>
-        <w:rPr>
-          <w:sz w:val="28"/>
-          <w:szCs w:val="28"/>
-          <w:lang w:val="uk-UA"/>
-        </w:rPr>
-        <w:t xml:space="preserve"> було здійснено POST-запит до API Auth0 на адресу https://kpi.eu.auth0.com/oauth/token, який повернув </w:t>
-      </w:r>
-      <w:proofErr w:type="spellStart"/>
-      <w:r>
-        <w:rPr>
-          <w:sz w:val="28"/>
-          <w:szCs w:val="28"/>
-          <w:lang w:val="uk-UA"/>
-        </w:rPr>
-        <w:t>access</w:t>
-      </w:r>
-      <w:proofErr w:type="spellEnd"/>
-      <w:r>
-        <w:rPr>
-          <w:sz w:val="28"/>
-          <w:szCs w:val="28"/>
-          <w:lang w:val="uk-UA"/>
-        </w:rPr>
-        <w:t xml:space="preserve"> </w:t>
-      </w:r>
-      <w:proofErr w:type="spellStart"/>
-      <w:r>
-        <w:rPr>
-          <w:sz w:val="28"/>
-          <w:szCs w:val="28"/>
-          <w:lang w:val="uk-UA"/>
-        </w:rPr>
-        <w:t>token</w:t>
-      </w:r>
-      <w:proofErr w:type="spellEnd"/>
-      <w:r>
-        <w:rPr>
-          <w:sz w:val="28"/>
-          <w:szCs w:val="28"/>
-          <w:lang w:val="uk-UA"/>
-        </w:rPr>
-        <w:t xml:space="preserve"> із доступом до захищених ресурсів API і HTTP статусом 200 OK, що підтвердило правильність налаштувань і переданих параметрів, як-от </w:t>
-      </w:r>
-      <w:proofErr w:type="spellStart"/>
-      <w:r>
-        <w:rPr>
-          <w:sz w:val="28"/>
-          <w:szCs w:val="28"/>
-          <w:lang w:val="uk-UA"/>
-        </w:rPr>
-        <w:t>grant_type</w:t>
-      </w:r>
-      <w:proofErr w:type="spellEnd"/>
-      <w:r>
-        <w:rPr>
-          <w:sz w:val="28"/>
-          <w:szCs w:val="28"/>
-          <w:lang w:val="uk-UA"/>
-        </w:rPr>
-        <w:t xml:space="preserve">, </w:t>
-      </w:r>
-      <w:proofErr w:type="spellStart"/>
-      <w:r>
-        <w:rPr>
-          <w:sz w:val="28"/>
-          <w:szCs w:val="28"/>
-          <w:lang w:val="uk-UA"/>
-        </w:rPr>
-        <w:t>audience</w:t>
-      </w:r>
-      <w:proofErr w:type="spellEnd"/>
-      <w:r>
-        <w:rPr>
-          <w:sz w:val="28"/>
-          <w:szCs w:val="28"/>
-          <w:lang w:val="uk-UA"/>
-        </w:rPr>
-        <w:t xml:space="preserve">, </w:t>
-      </w:r>
-      <w:proofErr w:type="spellStart"/>
-      <w:r>
-        <w:rPr>
-          <w:sz w:val="28"/>
-          <w:szCs w:val="28"/>
-          <w:lang w:val="uk-UA"/>
-        </w:rPr>
-        <w:t>client_id</w:t>
-      </w:r>
-      <w:proofErr w:type="spellEnd"/>
-      <w:r>
-        <w:rPr>
-          <w:sz w:val="28"/>
-          <w:szCs w:val="28"/>
-          <w:lang w:val="uk-UA"/>
-        </w:rPr>
-        <w:t xml:space="preserve">, </w:t>
-      </w:r>
-      <w:proofErr w:type="spellStart"/>
-      <w:r>
-        <w:rPr>
-          <w:sz w:val="28"/>
-          <w:szCs w:val="28"/>
-          <w:lang w:val="uk-UA"/>
-        </w:rPr>
-        <w:t>client_secret</w:t>
-      </w:r>
-      <w:proofErr w:type="spellEnd"/>
-      <w:r>
-        <w:rPr>
-          <w:sz w:val="28"/>
-          <w:szCs w:val="28"/>
-          <w:lang w:val="uk-UA"/>
-        </w:rPr>
-        <w:t xml:space="preserve">, </w:t>
-      </w:r>
-      <w:proofErr w:type="spellStart"/>
-      <w:r>
-        <w:rPr>
-          <w:sz w:val="28"/>
-          <w:szCs w:val="28"/>
-          <w:lang w:val="uk-UA"/>
-        </w:rPr>
-        <w:t>username</w:t>
-      </w:r>
-      <w:proofErr w:type="spellEnd"/>
-      <w:r>
-        <w:rPr>
-          <w:sz w:val="28"/>
-          <w:szCs w:val="28"/>
-          <w:lang w:val="uk-UA"/>
-        </w:rPr>
-        <w:t xml:space="preserve">, </w:t>
-      </w:r>
-      <w:proofErr w:type="spellStart"/>
-      <w:r>
-        <w:rPr>
-          <w:sz w:val="28"/>
-          <w:szCs w:val="28"/>
-          <w:lang w:val="uk-UA"/>
-        </w:rPr>
-        <w:t>password</w:t>
-      </w:r>
-      <w:proofErr w:type="spellEnd"/>
-      <w:r>
-        <w:rPr>
-          <w:sz w:val="28"/>
-          <w:szCs w:val="28"/>
-          <w:lang w:val="uk-UA"/>
-        </w:rPr>
-        <w:t xml:space="preserve">, </w:t>
-      </w:r>
-      <w:proofErr w:type="spellStart"/>
-      <w:r>
-        <w:rPr>
-          <w:sz w:val="28"/>
-          <w:szCs w:val="28"/>
-          <w:lang w:val="uk-UA"/>
-        </w:rPr>
-        <w:t>scope</w:t>
-      </w:r>
-      <w:proofErr w:type="spellEnd"/>
-      <w:r>
-        <w:rPr>
-          <w:sz w:val="28"/>
-          <w:szCs w:val="28"/>
-          <w:lang w:val="uk-UA"/>
-        </w:rPr>
-        <w:t xml:space="preserve"> та </w:t>
-      </w:r>
-      <w:proofErr w:type="spellStart"/>
-      <w:r>
-        <w:rPr>
-          <w:sz w:val="28"/>
-          <w:szCs w:val="28"/>
-          <w:lang w:val="uk-UA"/>
-        </w:rPr>
-        <w:t>realm</w:t>
-      </w:r>
-      <w:proofErr w:type="spellEnd"/>
-      <w:r>
-        <w:rPr>
-          <w:sz w:val="28"/>
-          <w:szCs w:val="28"/>
-          <w:lang w:val="uk-UA"/>
-        </w:rPr>
-        <w:t xml:space="preserve">. Далі, для оновлення </w:t>
-      </w:r>
-      <w:proofErr w:type="spellStart"/>
-      <w:r>
-        <w:rPr>
-          <w:sz w:val="28"/>
-          <w:szCs w:val="28"/>
-          <w:lang w:val="uk-UA"/>
-        </w:rPr>
-        <w:t>access</w:t>
-      </w:r>
-      <w:proofErr w:type="spellEnd"/>
-      <w:r>
-        <w:rPr>
-          <w:sz w:val="28"/>
-          <w:szCs w:val="28"/>
-          <w:lang w:val="uk-UA"/>
-        </w:rPr>
-        <w:t xml:space="preserve"> </w:t>
-      </w:r>
-      <w:proofErr w:type="spellStart"/>
-      <w:r>
-        <w:rPr>
-          <w:sz w:val="28"/>
-          <w:szCs w:val="28"/>
-          <w:lang w:val="uk-UA"/>
-        </w:rPr>
-        <w:t>token</w:t>
-      </w:r>
-      <w:proofErr w:type="spellEnd"/>
-      <w:r>
-        <w:rPr>
-          <w:sz w:val="28"/>
-          <w:szCs w:val="28"/>
-          <w:lang w:val="uk-UA"/>
-        </w:rPr>
-        <w:t xml:space="preserve">, був використаний </w:t>
-      </w:r>
-      <w:proofErr w:type="spellStart"/>
-      <w:r>
-        <w:rPr>
-          <w:sz w:val="28"/>
-          <w:szCs w:val="28"/>
-          <w:lang w:val="uk-UA"/>
-        </w:rPr>
-        <w:t>refresh</w:t>
-      </w:r>
-      <w:proofErr w:type="spellEnd"/>
-      <w:r>
-        <w:rPr>
-          <w:sz w:val="28"/>
-          <w:szCs w:val="28"/>
-          <w:lang w:val="uk-UA"/>
-        </w:rPr>
-        <w:t xml:space="preserve"> </w:t>
-      </w:r>
-      <w:proofErr w:type="spellStart"/>
-      <w:r>
-        <w:rPr>
-          <w:sz w:val="28"/>
-          <w:szCs w:val="28"/>
-          <w:lang w:val="uk-UA"/>
-        </w:rPr>
-        <w:t>token</w:t>
-      </w:r>
-      <w:proofErr w:type="spellEnd"/>
-      <w:r>
-        <w:rPr>
-          <w:sz w:val="28"/>
-          <w:szCs w:val="28"/>
-          <w:lang w:val="uk-UA"/>
-        </w:rPr>
-        <w:t xml:space="preserve">, що дало змогу отримати новий </w:t>
-      </w:r>
-      <w:proofErr w:type="spellStart"/>
-      <w:r>
-        <w:rPr>
-          <w:sz w:val="28"/>
-          <w:szCs w:val="28"/>
-          <w:lang w:val="uk-UA"/>
-        </w:rPr>
-        <w:t>access</w:t>
-      </w:r>
-      <w:proofErr w:type="spellEnd"/>
-      <w:r>
-        <w:rPr>
-          <w:sz w:val="28"/>
-          <w:szCs w:val="28"/>
-          <w:lang w:val="uk-UA"/>
-        </w:rPr>
-        <w:t xml:space="preserve"> </w:t>
-      </w:r>
-      <w:proofErr w:type="spellStart"/>
-      <w:r>
-        <w:rPr>
-          <w:sz w:val="28"/>
-          <w:szCs w:val="28"/>
-          <w:lang w:val="uk-UA"/>
-        </w:rPr>
-        <w:t>token</w:t>
-      </w:r>
-      <w:proofErr w:type="spellEnd"/>
-      <w:r>
-        <w:rPr>
-          <w:sz w:val="28"/>
-          <w:szCs w:val="28"/>
-          <w:lang w:val="uk-UA"/>
-        </w:rPr>
-        <w:t xml:space="preserve"> із аналогічним статусом 200 OK. Також у додатковому завданні, за допомогою </w:t>
-      </w:r>
-      <w:proofErr w:type="spellStart"/>
-      <w:r>
-        <w:rPr>
-          <w:sz w:val="28"/>
-          <w:szCs w:val="28"/>
-          <w:lang w:val="uk-UA"/>
-        </w:rPr>
-        <w:t>access</w:t>
-      </w:r>
-      <w:proofErr w:type="spellEnd"/>
-      <w:r>
-        <w:rPr>
-          <w:sz w:val="28"/>
-          <w:szCs w:val="28"/>
-          <w:lang w:val="uk-UA"/>
-        </w:rPr>
-        <w:t xml:space="preserve"> </w:t>
-      </w:r>
-      <w:proofErr w:type="spellStart"/>
-      <w:r>
-        <w:rPr>
-          <w:sz w:val="28"/>
-          <w:szCs w:val="28"/>
-          <w:lang w:val="uk-UA"/>
-        </w:rPr>
-        <w:t>token</w:t>
-      </w:r>
-      <w:proofErr w:type="spellEnd"/>
-      <w:r>
-        <w:rPr>
-          <w:sz w:val="28"/>
-          <w:szCs w:val="28"/>
-          <w:lang w:val="uk-UA"/>
-        </w:rPr>
-        <w:t xml:space="preserve"> із певним </w:t>
-      </w:r>
-      <w:proofErr w:type="spellStart"/>
-      <w:r>
-        <w:rPr>
-          <w:sz w:val="28"/>
-          <w:szCs w:val="28"/>
-          <w:lang w:val="uk-UA"/>
-        </w:rPr>
-        <w:t>скоупом</w:t>
-      </w:r>
-      <w:proofErr w:type="spellEnd"/>
-      <w:r>
-        <w:rPr>
-          <w:sz w:val="28"/>
-          <w:szCs w:val="28"/>
-          <w:lang w:val="uk-UA"/>
-        </w:rPr>
-        <w:t>, було виконано PATCH-запит для зміни пароля користувача, що продемонструвало можливість управління обліковими записами через API.</w:t>
+        <w:t>обліковими записами через API.</w:t>
       </w:r>
     </w:p>
     <w:sectPr>
@@ -4634,6 +3795,7 @@
   <w:style w:type="character" w:default="1" w:styleId="a0">
     <w:name w:val="Default Paragraph Font"/>
     <w:uiPriority w:val="1"/>
+    <w:semiHidden/>
     <w:unhideWhenUsed/>
   </w:style>
   <w:style w:type="table" w:default="1" w:styleId="a1">
@@ -5131,7 +4293,7 @@
 </file>
 
 <file path=customXml/itemProps1.xml><?xml version="1.0" encoding="utf-8"?>
-<ds:datastoreItem xmlns:ds="http://schemas.openxmlformats.org/officeDocument/2006/customXml" ds:itemID="{EABBE386-499C-4B54-A1AF-E02FA4B3F9A3}">
+<ds:datastoreItem xmlns:ds="http://schemas.openxmlformats.org/officeDocument/2006/customXml" ds:itemID="{D0D04AEC-20EF-47B3-B13E-4E87EA0DB6E8}">
   <ds:schemaRefs>
     <ds:schemaRef ds:uri="http://schemas.openxmlformats.org/officeDocument/2006/bibliography"/>
   </ds:schemaRefs>

</xml_diff>